<commit_message>
deleted front-end, added info about angular
</commit_message>
<xml_diff>
--- a/bea-docs/bea-report.docx
+++ b/bea-docs/bea-report.docx
@@ -3749,9 +3749,9 @@
       <w:bookmarkStart w:id="16" w:name="_Toc22509994"/>
       <w:bookmarkStart w:id="17" w:name="_Toc22509995"/>
       <w:bookmarkStart w:id="18" w:name="_Toc22509996"/>
-      <w:bookmarkStart w:id="19" w:name="_Toc20697872"/>
-      <w:bookmarkStart w:id="20" w:name="_Toc22509997"/>
-      <w:bookmarkStart w:id="21" w:name="_Toc25202538"/>
+      <w:bookmarkStart w:id="19" w:name="_Toc25202538"/>
+      <w:bookmarkStart w:id="20" w:name="_Toc20697872"/>
+      <w:bookmarkStart w:id="21" w:name="_Toc22509997"/>
       <w:bookmarkEnd w:id="9"/>
       <w:bookmarkEnd w:id="10"/>
       <w:bookmarkEnd w:id="11"/>
@@ -3765,12 +3765,12 @@
       <w:r>
         <w:t>Analysis</w:t>
       </w:r>
+      <w:bookmarkEnd w:id="19"/>
+      <w:r>
+        <w:t xml:space="preserve"> </w:t>
+      </w:r>
+      <w:bookmarkEnd w:id="20"/>
       <w:bookmarkEnd w:id="21"/>
-      <w:r>
-        <w:t xml:space="preserve"> </w:t>
-      </w:r>
-      <w:bookmarkEnd w:id="19"/>
-      <w:bookmarkEnd w:id="20"/>
     </w:p>
     <w:p/>
     <w:p>
@@ -5457,6 +5457,7 @@
                 <w:bCs/>
                 <w:lang w:val="en-US"/>
               </w:rPr>
+              <w:lastRenderedPageBreak/>
               <w:t>02</w:t>
             </w:r>
           </w:p>
@@ -7176,6 +7177,32 @@
         </w:rPr>
         <w:t>very easy</w:t>
       </w:r>
+      <w:r>
+        <w:rPr>
+          <w:b/>
+        </w:rPr>
+        <w:t>.</w:t>
+      </w:r>
+    </w:p>
+    <w:p>
+      <w:r>
+        <w:t>I like in Angular that it gives our application a clean structure, that is easy to understand and easy to maintain.</w:t>
+      </w:r>
+    </w:p>
+    <w:p>
+      <w:r>
+        <w:t xml:space="preserve">It brings a lot of utility code that we can reuse, for example </w:t>
+      </w:r>
+      <w:proofErr w:type="gramStart"/>
+      <w:r>
+        <w:t>users</w:t>
+      </w:r>
+      <w:proofErr w:type="gramEnd"/>
+      <w:r>
+        <w:t xml:space="preserve"> navigation. Angular applications are more testable.</w:t>
+      </w:r>
+      <w:bookmarkStart w:id="41" w:name="_GoBack"/>
+      <w:bookmarkEnd w:id="41"/>
     </w:p>
     <w:p/>
     <w:p/>
@@ -8032,18 +8059,18 @@
         <w:spacing w:before="300" w:after="40" w:line="276" w:lineRule="auto"/>
         <w:ind w:left="0" w:firstLine="0"/>
       </w:pPr>
-      <w:bookmarkStart w:id="41" w:name="_Toc20697875"/>
-      <w:bookmarkStart w:id="42" w:name="_Toc22510017"/>
-      <w:bookmarkStart w:id="43" w:name="_Toc25202541"/>
+      <w:bookmarkStart w:id="42" w:name="_Toc20697875"/>
+      <w:bookmarkStart w:id="43" w:name="_Toc22510017"/>
+      <w:bookmarkStart w:id="44" w:name="_Toc25202541"/>
       <w:r>
         <w:t>Testin</w:t>
       </w:r>
-      <w:bookmarkEnd w:id="41"/>
       <w:bookmarkEnd w:id="42"/>
+      <w:bookmarkEnd w:id="43"/>
       <w:r>
         <w:t>g</w:t>
       </w:r>
-      <w:bookmarkEnd w:id="43"/>
+      <w:bookmarkEnd w:id="44"/>
       <w:r>
         <w:fldChar w:fldCharType="begin"/>
       </w:r>
@@ -8072,15 +8099,15 @@
         <w:spacing w:before="300" w:after="40" w:line="276" w:lineRule="auto"/>
         <w:ind w:left="0" w:firstLine="0"/>
       </w:pPr>
-      <w:bookmarkStart w:id="44" w:name="_Toc20697876"/>
-      <w:bookmarkStart w:id="45" w:name="_Toc22510018"/>
-      <w:bookmarkStart w:id="46" w:name="_Toc25202542"/>
+      <w:bookmarkStart w:id="45" w:name="_Toc20697876"/>
+      <w:bookmarkStart w:id="46" w:name="_Toc22510018"/>
+      <w:bookmarkStart w:id="47" w:name="_Toc25202542"/>
       <w:r>
         <w:t>Conclusion</w:t>
       </w:r>
-      <w:bookmarkEnd w:id="44"/>
       <w:bookmarkEnd w:id="45"/>
       <w:bookmarkEnd w:id="46"/>
+      <w:bookmarkEnd w:id="47"/>
     </w:p>
     <w:p>
       <w:pPr>
@@ -8106,11 +8133,11 @@
         </w:tabs>
         <w:spacing w:before="0" w:after="0" w:line="276" w:lineRule="auto"/>
       </w:pPr>
-      <w:bookmarkStart w:id="47" w:name="_Toc22510019"/>
+      <w:bookmarkStart w:id="48" w:name="_Toc22510019"/>
       <w:r>
         <w:t>Summary</w:t>
       </w:r>
-      <w:bookmarkEnd w:id="47"/>
+      <w:bookmarkEnd w:id="48"/>
       <w:r>
         <w:t xml:space="preserve"> </w:t>
       </w:r>
@@ -8146,11 +8173,11 @@
         </w:tabs>
         <w:spacing w:before="0" w:after="0" w:line="276" w:lineRule="auto"/>
       </w:pPr>
-      <w:bookmarkStart w:id="48" w:name="_Toc22510020"/>
+      <w:bookmarkStart w:id="49" w:name="_Toc22510020"/>
       <w:r>
         <w:t>Interpretation</w:t>
       </w:r>
-      <w:bookmarkEnd w:id="48"/>
+      <w:bookmarkEnd w:id="49"/>
     </w:p>
     <w:p>
       <w:r>
@@ -8189,11 +8216,11 @@
         </w:tabs>
         <w:spacing w:before="0" w:after="0" w:line="276" w:lineRule="auto"/>
       </w:pPr>
-      <w:bookmarkStart w:id="49" w:name="_Toc22510021"/>
+      <w:bookmarkStart w:id="50" w:name="_Toc22510021"/>
       <w:r>
         <w:t>Outlook</w:t>
       </w:r>
-      <w:bookmarkEnd w:id="49"/>
+      <w:bookmarkEnd w:id="50"/>
       <w:r>
         <w:t xml:space="preserve"> </w:t>
       </w:r>
@@ -8224,15 +8251,15 @@
         <w:spacing w:before="300" w:after="40" w:line="276" w:lineRule="auto"/>
         <w:ind w:left="0" w:firstLine="0"/>
       </w:pPr>
-      <w:bookmarkStart w:id="50" w:name="_Toc20697877"/>
-      <w:bookmarkStart w:id="51" w:name="_Toc22510022"/>
-      <w:bookmarkStart w:id="52" w:name="_Toc25202543"/>
+      <w:bookmarkStart w:id="51" w:name="_Toc20697877"/>
+      <w:bookmarkStart w:id="52" w:name="_Toc22510022"/>
+      <w:bookmarkStart w:id="53" w:name="_Toc25202543"/>
       <w:r>
         <w:t>Glossary</w:t>
       </w:r>
-      <w:bookmarkEnd w:id="50"/>
       <w:bookmarkEnd w:id="51"/>
       <w:bookmarkEnd w:id="52"/>
+      <w:bookmarkEnd w:id="53"/>
     </w:p>
     <w:p>
       <w:pPr>
@@ -8482,15 +8509,15 @@
         <w:spacing w:before="300" w:after="40" w:line="276" w:lineRule="auto"/>
         <w:ind w:left="0" w:firstLine="0"/>
       </w:pPr>
-      <w:bookmarkStart w:id="53" w:name="_Toc20697878"/>
-      <w:bookmarkStart w:id="54" w:name="_Toc22510023"/>
-      <w:bookmarkStart w:id="55" w:name="_Toc25202544"/>
+      <w:bookmarkStart w:id="54" w:name="_Toc20697878"/>
+      <w:bookmarkStart w:id="55" w:name="_Toc22510023"/>
+      <w:bookmarkStart w:id="56" w:name="_Toc25202544"/>
       <w:r>
         <w:t>Bibliography</w:t>
       </w:r>
-      <w:bookmarkEnd w:id="53"/>
       <w:bookmarkEnd w:id="54"/>
       <w:bookmarkEnd w:id="55"/>
+      <w:bookmarkEnd w:id="56"/>
     </w:p>
     <w:p>
       <w:pPr>
@@ -8775,18 +8802,18 @@
         <w:spacing w:before="300" w:after="40" w:line="276" w:lineRule="auto"/>
         <w:ind w:left="0" w:firstLine="0"/>
       </w:pPr>
-      <w:bookmarkStart w:id="56" w:name="_Toc20697880"/>
-      <w:bookmarkStart w:id="57" w:name="_Toc22510024"/>
-      <w:bookmarkStart w:id="58" w:name="_Toc25202545"/>
+      <w:bookmarkStart w:id="57" w:name="_Toc20697880"/>
+      <w:bookmarkStart w:id="58" w:name="_Toc22510024"/>
+      <w:bookmarkStart w:id="59" w:name="_Toc25202545"/>
       <w:r>
         <w:t>Version</w:t>
       </w:r>
       <w:r>
         <w:t xml:space="preserve"> control</w:t>
       </w:r>
-      <w:bookmarkEnd w:id="56"/>
       <w:bookmarkEnd w:id="57"/>
       <w:bookmarkEnd w:id="58"/>
+      <w:bookmarkEnd w:id="59"/>
     </w:p>
     <w:tbl>
       <w:tblPr>
@@ -9133,13 +9160,13 @@
         <w:spacing w:before="300" w:after="40" w:line="276" w:lineRule="auto"/>
         <w:ind w:left="0" w:firstLine="0"/>
       </w:pPr>
-      <w:bookmarkStart w:id="59" w:name="_Toc22510025"/>
-      <w:bookmarkStart w:id="60" w:name="_Toc25202546"/>
+      <w:bookmarkStart w:id="60" w:name="_Toc22510025"/>
+      <w:bookmarkStart w:id="61" w:name="_Toc25202546"/>
       <w:r>
         <w:t>Project planning</w:t>
       </w:r>
-      <w:bookmarkEnd w:id="59"/>
       <w:bookmarkEnd w:id="60"/>
+      <w:bookmarkEnd w:id="61"/>
     </w:p>
     <w:p>
       <w:pPr>
@@ -14372,8 +14399,6 @@
                   <w:r>
                     <w:t>low</w:t>
                   </w:r>
-                  <w:bookmarkStart w:id="61" w:name="_GoBack"/>
-                  <w:bookmarkEnd w:id="61"/>
                 </w:p>
               </w:tc>
               <w:tc>

</xml_diff>